<commit_message>
Assessment Report: Buttons and diagramm
</commit_message>
<xml_diff>
--- a/CO1301 Games Concepts Assessment 1 Report.docx
+++ b/CO1301 Games Concepts Assessment 1 Report.docx
@@ -34,7 +34,7 @@
           </w:tcPr>
           <w:p>
             <w:pPr>
-              <w:pStyle w:val="Heading1"/>
+              <w:pStyle w:val="1"/>
               <w:spacing w:before="0"/>
               <w:rPr>
                 <w:lang w:val="en-GB"/>
@@ -267,7 +267,7 @@
     </w:p>
     <w:tbl>
       <w:tblPr>
-        <w:tblStyle w:val="TableGrid"/>
+        <w:tblStyle w:val="a8"/>
         <w:tblW w:w="0" w:type="auto"/>
         <w:tblLook w:val="04A0" w:firstRow="1" w:lastRow="0" w:firstColumn="1" w:lastColumn="0" w:noHBand="0" w:noVBand="1"/>
       </w:tblPr>
@@ -301,15 +301,14 @@
                 <w:placeholder>
                   <w:docPart w:val="A947A88FA18148DBB0A2DD3881D7AEB6"/>
                 </w:placeholder>
-                <w:showingPlcHdr/>
                 <w:text/>
               </w:sdtPr>
               <w:sdtContent>
                 <w:r>
                   <w:rPr>
-                    <w:rStyle w:val="PlaceholderText"/>
+                    <w:lang w:val="en-US"/>
                   </w:rPr>
-                  <w:t>Click or tap here to enter text.</w:t>
+                  <w:t>G20982067</w:t>
                 </w:r>
               </w:sdtContent>
             </w:sdt>
@@ -333,7 +332,6 @@
             <w:placeholder>
               <w:docPart w:val="D3AB8C856A964FC480C1D40EE1405493"/>
             </w:placeholder>
-            <w:showingPlcHdr/>
             <w:text/>
           </w:sdtPr>
           <w:sdtContent>
@@ -343,10 +341,7 @@
               </w:tcPr>
               <w:p>
                 <w:r>
-                  <w:rPr>
-                    <w:rStyle w:val="PlaceholderText"/>
-                  </w:rPr>
-                  <w:t>Click or tap here to enter text.</w:t>
+                  <w:t>Serdyukov Antoniy</w:t>
                 </w:r>
               </w:p>
             </w:tc>
@@ -379,7 +374,7 @@
     </w:p>
     <w:tbl>
       <w:tblPr>
-        <w:tblStyle w:val="TableGrid"/>
+        <w:tblStyle w:val="a8"/>
         <w:tblW w:w="5000" w:type="pct"/>
         <w:tblLook w:val="04A0" w:firstRow="1" w:lastRow="0" w:firstColumn="1" w:lastColumn="0" w:noHBand="0" w:noVBand="1"/>
       </w:tblPr>
@@ -509,7 +504,7 @@
               <w:sdtPr>
                 <w:id w:val="1495611058"/>
                 <w14:checkbox>
-                  <w14:checked w14:val="0"/>
+                  <w14:checked w14:val="1"/>
                   <w14:checkedState w14:val="2612" w14:font="MS Gothic"/>
                   <w14:uncheckedState w14:val="2610" w14:font="MS Gothic"/>
                 </w14:checkbox>
@@ -519,7 +514,7 @@
                   <w:rPr>
                     <w:rFonts w:ascii="MS Gothic" w:eastAsia="MS Gothic" w:hAnsi="MS Gothic" w:hint="eastAsia"/>
                   </w:rPr>
-                  <w:t>☐</w:t>
+                  <w:t>☒</w:t>
                 </w:r>
               </w:sdtContent>
             </w:sdt>
@@ -539,7 +534,7 @@
           <w:sdtPr>
             <w:id w:val="583183401"/>
             <w14:checkbox>
-              <w14:checked w14:val="0"/>
+              <w14:checked w14:val="1"/>
               <w14:checkedState w14:val="2612" w14:font="MS Gothic"/>
               <w14:uncheckedState w14:val="2610" w14:font="MS Gothic"/>
             </w14:checkbox>
@@ -554,7 +549,7 @@
                   <w:rPr>
                     <w:rFonts w:ascii="MS Gothic" w:eastAsia="MS Gothic" w:hAnsi="MS Gothic" w:hint="eastAsia"/>
                   </w:rPr>
-                  <w:t>☐</w:t>
+                  <w:t>☒</w:t>
                 </w:r>
               </w:p>
             </w:tc>
@@ -574,7 +569,7 @@
           <w:sdtPr>
             <w:id w:val="-1767772159"/>
             <w14:checkbox>
-              <w14:checked w14:val="0"/>
+              <w14:checked w14:val="1"/>
               <w14:checkedState w14:val="2612" w14:font="MS Gothic"/>
               <w14:uncheckedState w14:val="2610" w14:font="MS Gothic"/>
             </w14:checkbox>
@@ -589,7 +584,7 @@
                   <w:rPr>
                     <w:rFonts w:ascii="MS Gothic" w:eastAsia="MS Gothic" w:hAnsi="MS Gothic" w:hint="eastAsia"/>
                   </w:rPr>
-                  <w:t>☐</w:t>
+                  <w:t>☒</w:t>
                 </w:r>
               </w:p>
             </w:tc>
@@ -621,7 +616,7 @@
           <w:sdtPr>
             <w:id w:val="145709723"/>
             <w14:checkbox>
-              <w14:checked w14:val="0"/>
+              <w14:checked w14:val="1"/>
               <w14:checkedState w14:val="2612" w14:font="MS Gothic"/>
               <w14:uncheckedState w14:val="2610" w14:font="MS Gothic"/>
             </w14:checkbox>
@@ -636,7 +631,7 @@
                   <w:rPr>
                     <w:rFonts w:ascii="MS Gothic" w:eastAsia="MS Gothic" w:hAnsi="MS Gothic" w:hint="eastAsia"/>
                   </w:rPr>
-                  <w:t>☐</w:t>
+                  <w:t>☒</w:t>
                 </w:r>
               </w:p>
             </w:tc>
@@ -661,7 +656,7 @@
           <w:sdtPr>
             <w:id w:val="-746727545"/>
             <w14:checkbox>
-              <w14:checked w14:val="0"/>
+              <w14:checked w14:val="1"/>
               <w14:checkedState w14:val="2612" w14:font="MS Gothic"/>
               <w14:uncheckedState w14:val="2610" w14:font="MS Gothic"/>
             </w14:checkbox>
@@ -676,7 +671,7 @@
                   <w:rPr>
                     <w:rFonts w:ascii="MS Gothic" w:eastAsia="MS Gothic" w:hAnsi="MS Gothic" w:hint="eastAsia"/>
                   </w:rPr>
-                  <w:t>☐</w:t>
+                  <w:t>☒</w:t>
                 </w:r>
               </w:p>
             </w:tc>
@@ -696,7 +691,7 @@
           <w:sdtPr>
             <w:id w:val="2070232057"/>
             <w14:checkbox>
-              <w14:checked w14:val="0"/>
+              <w14:checked w14:val="1"/>
               <w14:checkedState w14:val="2612" w14:font="MS Gothic"/>
               <w14:uncheckedState w14:val="2610" w14:font="MS Gothic"/>
             </w14:checkbox>
@@ -711,7 +706,7 @@
                   <w:rPr>
                     <w:rFonts w:ascii="MS Gothic" w:eastAsia="MS Gothic" w:hAnsi="MS Gothic" w:hint="eastAsia"/>
                   </w:rPr>
-                  <w:t>☐</w:t>
+                  <w:t>☒</w:t>
                 </w:r>
               </w:p>
             </w:tc>
@@ -731,7 +726,7 @@
           <w:sdtPr>
             <w:id w:val="-1149818362"/>
             <w14:checkbox>
-              <w14:checked w14:val="0"/>
+              <w14:checked w14:val="1"/>
               <w14:checkedState w14:val="2612" w14:font="MS Gothic"/>
               <w14:uncheckedState w14:val="2610" w14:font="MS Gothic"/>
             </w14:checkbox>
@@ -746,7 +741,7 @@
                   <w:rPr>
                     <w:rFonts w:ascii="MS Gothic" w:eastAsia="MS Gothic" w:hAnsi="MS Gothic" w:hint="eastAsia"/>
                   </w:rPr>
-                  <w:t>☐</w:t>
+                  <w:t>☒</w:t>
                 </w:r>
               </w:p>
             </w:tc>
@@ -766,7 +761,7 @@
           <w:sdtPr>
             <w:id w:val="-444926810"/>
             <w14:checkbox>
-              <w14:checked w14:val="0"/>
+              <w14:checked w14:val="1"/>
               <w14:checkedState w14:val="2612" w14:font="MS Gothic"/>
               <w14:uncheckedState w14:val="2610" w14:font="MS Gothic"/>
             </w14:checkbox>
@@ -781,7 +776,7 @@
                   <w:rPr>
                     <w:rFonts w:ascii="MS Gothic" w:eastAsia="MS Gothic" w:hAnsi="MS Gothic" w:hint="eastAsia"/>
                   </w:rPr>
-                  <w:t>☐</w:t>
+                  <w:t>☒</w:t>
                 </w:r>
               </w:p>
             </w:tc>
@@ -809,7 +804,7 @@
           <w:sdtPr>
             <w:id w:val="-1966423826"/>
             <w14:checkbox>
-              <w14:checked w14:val="0"/>
+              <w14:checked w14:val="1"/>
               <w14:checkedState w14:val="2612" w14:font="MS Gothic"/>
               <w14:uncheckedState w14:val="2610" w14:font="MS Gothic"/>
             </w14:checkbox>
@@ -824,7 +819,7 @@
                   <w:rPr>
                     <w:rFonts w:ascii="MS Gothic" w:eastAsia="MS Gothic" w:hAnsi="MS Gothic" w:hint="eastAsia"/>
                   </w:rPr>
-                  <w:t>☐</w:t>
+                  <w:t>☒</w:t>
                 </w:r>
               </w:p>
             </w:tc>
@@ -844,7 +839,7 @@
           <w:sdtPr>
             <w:id w:val="-2037104893"/>
             <w14:checkbox>
-              <w14:checked w14:val="0"/>
+              <w14:checked w14:val="1"/>
               <w14:checkedState w14:val="2612" w14:font="MS Gothic"/>
               <w14:uncheckedState w14:val="2610" w14:font="MS Gothic"/>
             </w14:checkbox>
@@ -859,7 +854,7 @@
                   <w:rPr>
                     <w:rFonts w:ascii="MS Gothic" w:eastAsia="MS Gothic" w:hAnsi="MS Gothic" w:hint="eastAsia"/>
                   </w:rPr>
-                  <w:t>☐</w:t>
+                  <w:t>☒</w:t>
                 </w:r>
               </w:p>
             </w:tc>
@@ -884,7 +879,7 @@
           <w:sdtPr>
             <w:id w:val="-2015834852"/>
             <w14:checkbox>
-              <w14:checked w14:val="0"/>
+              <w14:checked w14:val="1"/>
               <w14:checkedState w14:val="2612" w14:font="MS Gothic"/>
               <w14:uncheckedState w14:val="2610" w14:font="MS Gothic"/>
             </w14:checkbox>
@@ -899,7 +894,7 @@
                   <w:rPr>
                     <w:rFonts w:ascii="MS Gothic" w:eastAsia="MS Gothic" w:hAnsi="MS Gothic" w:hint="eastAsia"/>
                   </w:rPr>
-                  <w:t>☐</w:t>
+                  <w:t>☒</w:t>
                 </w:r>
               </w:p>
             </w:tc>
@@ -919,7 +914,7 @@
           <w:sdtPr>
             <w:id w:val="-634713478"/>
             <w14:checkbox>
-              <w14:checked w14:val="0"/>
+              <w14:checked w14:val="1"/>
               <w14:checkedState w14:val="2612" w14:font="MS Gothic"/>
               <w14:uncheckedState w14:val="2610" w14:font="MS Gothic"/>
             </w14:checkbox>
@@ -934,7 +929,7 @@
                   <w:rPr>
                     <w:rFonts w:ascii="MS Gothic" w:eastAsia="MS Gothic" w:hAnsi="MS Gothic" w:hint="eastAsia"/>
                   </w:rPr>
-                  <w:t>☐</w:t>
+                  <w:t>☒</w:t>
                 </w:r>
               </w:p>
             </w:tc>
@@ -959,7 +954,7 @@
           <w:sdtPr>
             <w:id w:val="-1287578672"/>
             <w14:checkbox>
-              <w14:checked w14:val="0"/>
+              <w14:checked w14:val="1"/>
               <w14:checkedState w14:val="2612" w14:font="MS Gothic"/>
               <w14:uncheckedState w14:val="2610" w14:font="MS Gothic"/>
             </w14:checkbox>
@@ -974,7 +969,7 @@
                   <w:rPr>
                     <w:rFonts w:ascii="MS Gothic" w:eastAsia="MS Gothic" w:hAnsi="MS Gothic" w:hint="eastAsia"/>
                   </w:rPr>
-                  <w:t>☐</w:t>
+                  <w:t>☒</w:t>
                 </w:r>
               </w:p>
             </w:tc>
@@ -1018,7 +1013,7 @@
           <w:sdtPr>
             <w:id w:val="-203489410"/>
             <w14:checkbox>
-              <w14:checked w14:val="0"/>
+              <w14:checked w14:val="1"/>
               <w14:checkedState w14:val="2612" w14:font="MS Gothic"/>
               <w14:uncheckedState w14:val="2610" w14:font="MS Gothic"/>
             </w14:checkbox>
@@ -1033,7 +1028,7 @@
                   <w:rPr>
                     <w:rFonts w:ascii="MS Gothic" w:eastAsia="MS Gothic" w:hAnsi="MS Gothic" w:hint="eastAsia"/>
                   </w:rPr>
-                  <w:t>☐</w:t>
+                  <w:t>☒</w:t>
                 </w:r>
               </w:p>
             </w:tc>
@@ -1058,7 +1053,7 @@
           <w:sdtPr>
             <w:id w:val="1530145766"/>
             <w14:checkbox>
-              <w14:checked w14:val="0"/>
+              <w14:checked w14:val="1"/>
               <w14:checkedState w14:val="2612" w14:font="MS Gothic"/>
               <w14:uncheckedState w14:val="2610" w14:font="MS Gothic"/>
             </w14:checkbox>
@@ -1073,7 +1068,7 @@
                   <w:rPr>
                     <w:rFonts w:ascii="MS Gothic" w:eastAsia="MS Gothic" w:hAnsi="MS Gothic" w:hint="eastAsia"/>
                   </w:rPr>
-                  <w:t>☐</w:t>
+                  <w:t>☒</w:t>
                 </w:r>
               </w:p>
             </w:tc>
@@ -1134,7 +1129,7 @@
           <w:sdtPr>
             <w:id w:val="-928419163"/>
             <w14:checkbox>
-              <w14:checked w14:val="0"/>
+              <w14:checked w14:val="1"/>
               <w14:checkedState w14:val="2612" w14:font="MS Gothic"/>
               <w14:uncheckedState w14:val="2610" w14:font="MS Gothic"/>
             </w14:checkbox>
@@ -1149,7 +1144,7 @@
                   <w:rPr>
                     <w:rFonts w:ascii="MS Gothic" w:eastAsia="MS Gothic" w:hAnsi="MS Gothic" w:hint="eastAsia"/>
                   </w:rPr>
-                  <w:t>☐</w:t>
+                  <w:t>☒</w:t>
                 </w:r>
               </w:p>
             </w:tc>
@@ -1195,7 +1190,7 @@
     </w:tbl>
     <w:p>
       <w:pPr>
-        <w:pStyle w:val="ListParagraph"/>
+        <w:pStyle w:val="a3"/>
         <w:numPr>
           <w:ilvl w:val="0"/>
           <w:numId w:val="2"/>
@@ -1227,7 +1222,7 @@
     </w:p>
     <w:tbl>
       <w:tblPr>
-        <w:tblStyle w:val="TableGrid"/>
+        <w:tblStyle w:val="a8"/>
         <w:tblW w:w="0" w:type="auto"/>
         <w:tblLook w:val="04A0" w:firstRow="1" w:lastRow="0" w:firstColumn="1" w:lastColumn="0" w:noHBand="0" w:noVBand="1"/>
       </w:tblPr>
@@ -1239,6 +1234,71 @@
           <w:tcPr>
             <w:tcW w:w="11046" w:type="dxa"/>
           </w:tcPr>
+          <w:p>
+            <w:r>
+              <w:drawing>
+                <wp:anchor distT="0" distB="0" distL="114300" distR="114300" simplePos="0" relativeHeight="251658240" behindDoc="0" locked="0" layoutInCell="1" allowOverlap="1" wp14:anchorId="2E8AFA54" wp14:editId="73A23020">
+                  <wp:simplePos x="0" y="0"/>
+                  <wp:positionH relativeFrom="column">
+                    <wp:posOffset>69215</wp:posOffset>
+                  </wp:positionH>
+                  <wp:positionV relativeFrom="paragraph">
+                    <wp:posOffset>46355</wp:posOffset>
+                  </wp:positionV>
+                  <wp:extent cx="6137323" cy="6446520"/>
+                  <wp:effectExtent l="0" t="0" r="0" b="0"/>
+                  <wp:wrapNone/>
+                  <wp:docPr id="1" name="Рисунок 1"/>
+                  <wp:cNvGraphicFramePr>
+                    <a:graphicFrameLocks xmlns:a="http://schemas.openxmlformats.org/drawingml/2006/main" noChangeAspect="1"/>
+                  </wp:cNvGraphicFramePr>
+                  <a:graphic xmlns:a="http://schemas.openxmlformats.org/drawingml/2006/main">
+                    <a:graphicData uri="http://schemas.openxmlformats.org/drawingml/2006/picture">
+                      <pic:pic xmlns:pic="http://schemas.openxmlformats.org/drawingml/2006/picture">
+                        <pic:nvPicPr>
+                          <pic:cNvPr id="1" name=""/>
+                          <pic:cNvPicPr/>
+                        </pic:nvPicPr>
+                        <pic:blipFill>
+                          <a:blip r:embed="rId8">
+                            <a:extLst>
+                              <a:ext uri="{28A0092B-C50C-407E-A947-70E740481C1C}">
+                                <a14:useLocalDpi xmlns:a14="http://schemas.microsoft.com/office/drawing/2010/main" val="0"/>
+                              </a:ext>
+                            </a:extLst>
+                          </a:blip>
+                          <a:stretch>
+                            <a:fillRect/>
+                          </a:stretch>
+                        </pic:blipFill>
+                        <pic:spPr>
+                          <a:xfrm>
+                            <a:off x="0" y="0"/>
+                            <a:ext cx="6160288" cy="6470642"/>
+                          </a:xfrm>
+                          <a:prstGeom prst="rect">
+                            <a:avLst/>
+                          </a:prstGeom>
+                        </pic:spPr>
+                      </pic:pic>
+                    </a:graphicData>
+                  </a:graphic>
+                  <wp14:sizeRelH relativeFrom="margin">
+                    <wp14:pctWidth>0</wp14:pctWidth>
+                  </wp14:sizeRelH>
+                  <wp14:sizeRelV relativeFrom="margin">
+                    <wp14:pctHeight>0</wp14:pctHeight>
+                  </wp14:sizeRelV>
+                </wp:anchor>
+              </w:drawing>
+            </w:r>
+          </w:p>
+          <w:p/>
+          <w:p/>
+          <w:p/>
+          <w:p/>
+          <w:p/>
+          <w:p/>
           <w:p/>
           <w:p/>
           <w:p/>
@@ -1276,7 +1336,7 @@
     </w:tbl>
     <w:p/>
     <w:sectPr>
-      <w:headerReference w:type="default" r:id="rId8"/>
+      <w:headerReference w:type="default" r:id="rId9"/>
       <w:pgSz w:w="11906" w:h="16838"/>
       <w:pgMar w:top="1440" w:right="424" w:bottom="0" w:left="426" w:header="708" w:footer="0" w:gutter="0"/>
       <w:cols w:space="708"/>
@@ -1340,12 +1400,12 @@
 <w:hdr xmlns:wpc="http://schemas.microsoft.com/office/word/2010/wordprocessingCanvas" xmlns:cx="http://schemas.microsoft.com/office/drawing/2014/chartex" xmlns:cx1="http://schemas.microsoft.com/office/drawing/2015/9/8/chartex" xmlns:cx2="http://schemas.microsoft.com/office/drawing/2015/10/21/chartex" xmlns:cx3="http://schemas.microsoft.com/office/drawing/2016/5/9/chartex" xmlns:cx4="http://schemas.microsoft.com/office/drawing/2016/5/10/chartex" xmlns:cx5="http://schemas.microsoft.com/office/drawing/2016/5/11/chartex" xmlns:cx6="http://schemas.microsoft.com/office/drawing/2016/5/12/chartex" xmlns:cx7="http://schemas.microsoft.com/office/drawing/2016/5/13/chartex" xmlns:cx8="http://schemas.microsoft.com/office/drawing/2016/5/14/chartex" xmlns:mc="http://schemas.openxmlformats.org/markup-compatibility/2006" xmlns:aink="http://schemas.microsoft.com/office/drawing/2016/ink" xmlns:am3d="http://schemas.microsoft.com/office/drawing/2017/model3d" xmlns:o="urn:schemas-microsoft-com:office:office" xmlns:oel="http://schemas.microsoft.com/office/2019/extlst" xmlns:r="http://schemas.openxmlformats.org/officeDocument/2006/relationships" xmlns:m="http://schemas.openxmlformats.org/officeDocument/2006/math" xmlns:v="urn:schemas-microsoft-com:vml" xmlns:wp14="http://schemas.microsoft.com/office/word/2010/wordprocessingDrawing" xmlns:wp="http://schemas.openxmlformats.org/drawingml/2006/wordprocessingDrawing" xmlns:w10="urn:schemas-microsoft-com:office:word" xmlns:w="http://schemas.openxmlformats.org/wordprocessingml/2006/main" xmlns:w14="http://schemas.microsoft.com/office/word/2010/wordml" xmlns:w15="http://schemas.microsoft.com/office/word/2012/wordml" xmlns:w16cex="http://schemas.microsoft.com/office/word/2018/wordml/cex" xmlns:w16cid="http://schemas.microsoft.com/office/word/2016/wordml/cid" xmlns:w16="http://schemas.microsoft.com/office/word/2018/wordml" xmlns:w16sdtdh="http://schemas.microsoft.com/office/word/2020/wordml/sdtdatahash" xmlns:w16se="http://schemas.microsoft.com/office/word/2015/wordml/symex" xmlns:wpg="http://schemas.microsoft.com/office/word/2010/wordprocessingGroup" xmlns:wpi="http://schemas.microsoft.com/office/word/2010/wordprocessingInk" xmlns:wne="http://schemas.microsoft.com/office/word/2006/wordml" xmlns:wps="http://schemas.microsoft.com/office/word/2010/wordprocessingShape" mc:Ignorable="w14 w15 w16se w16cid w16 w16cex w16sdtdh wp14">
   <w:p>
     <w:pPr>
-      <w:pStyle w:val="Header"/>
+      <w:pStyle w:val="a4"/>
     </w:pPr>
   </w:p>
   <w:p>
     <w:pPr>
-      <w:pStyle w:val="Header"/>
+      <w:pStyle w:val="a4"/>
     </w:pPr>
   </w:p>
 </w:hdr>
@@ -1932,15 +1992,15 @@
     <w:lsdException w:name="Unresolved Mention" w:semiHidden="1" w:unhideWhenUsed="1"/>
     <w:lsdException w:name="Smart Link" w:semiHidden="1" w:unhideWhenUsed="1"/>
   </w:latentStyles>
-  <w:style w:type="paragraph" w:default="1" w:styleId="Normal">
+  <w:style w:type="paragraph" w:default="1" w:styleId="a">
     <w:name w:val="Normal"/>
     <w:qFormat/>
   </w:style>
-  <w:style w:type="paragraph" w:styleId="Heading1">
+  <w:style w:type="paragraph" w:styleId="1">
     <w:name w:val="heading 1"/>
-    <w:basedOn w:val="Normal"/>
-    <w:next w:val="Normal"/>
-    <w:link w:val="Heading1Char"/>
+    <w:basedOn w:val="a"/>
+    <w:next w:val="a"/>
+    <w:link w:val="10"/>
     <w:uiPriority w:val="9"/>
     <w:qFormat/>
     <w:rsid w:val="00D375DE"/>
@@ -1959,13 +2019,13 @@
       <w:lang w:val="en-US"/>
     </w:rPr>
   </w:style>
-  <w:style w:type="character" w:default="1" w:styleId="DefaultParagraphFont">
+  <w:style w:type="character" w:default="1" w:styleId="a0">
     <w:name w:val="Default Paragraph Font"/>
     <w:uiPriority w:val="1"/>
     <w:semiHidden/>
     <w:unhideWhenUsed/>
   </w:style>
-  <w:style w:type="table" w:default="1" w:styleId="TableNormal">
+  <w:style w:type="table" w:default="1" w:styleId="a1">
     <w:name w:val="Normal Table"/>
     <w:uiPriority w:val="99"/>
     <w:semiHidden/>
@@ -1980,15 +2040,15 @@
       </w:tblCellMar>
     </w:tblPr>
   </w:style>
-  <w:style w:type="numbering" w:default="1" w:styleId="NoList">
+  <w:style w:type="numbering" w:default="1" w:styleId="a2">
     <w:name w:val="No List"/>
     <w:uiPriority w:val="99"/>
     <w:semiHidden/>
     <w:unhideWhenUsed/>
   </w:style>
-  <w:style w:type="paragraph" w:styleId="ListParagraph">
+  <w:style w:type="paragraph" w:styleId="a3">
     <w:name w:val="List Paragraph"/>
-    <w:basedOn w:val="Normal"/>
+    <w:basedOn w:val="a"/>
     <w:uiPriority w:val="34"/>
     <w:qFormat/>
     <w:rsid w:val="0012371C"/>
@@ -1997,10 +2057,10 @@
       <w:contextualSpacing/>
     </w:pPr>
   </w:style>
-  <w:style w:type="character" w:customStyle="1" w:styleId="Heading1Char">
-    <w:name w:val="Heading 1 Char"/>
-    <w:basedOn w:val="DefaultParagraphFont"/>
-    <w:link w:val="Heading1"/>
+  <w:style w:type="character" w:customStyle="1" w:styleId="10">
+    <w:name w:val="Заголовок 1 Знак"/>
+    <w:basedOn w:val="a0"/>
+    <w:link w:val="1"/>
     <w:uiPriority w:val="9"/>
     <w:rsid w:val="00D375DE"/>
     <w:rPr>
@@ -2013,10 +2073,10 @@
       <w:lang w:val="en-US"/>
     </w:rPr>
   </w:style>
-  <w:style w:type="paragraph" w:styleId="Header">
+  <w:style w:type="paragraph" w:styleId="a4">
     <w:name w:val="header"/>
-    <w:basedOn w:val="Normal"/>
-    <w:link w:val="HeaderChar"/>
+    <w:basedOn w:val="a"/>
+    <w:link w:val="a5"/>
     <w:uiPriority w:val="99"/>
     <w:unhideWhenUsed/>
     <w:rsid w:val="00D375DE"/>
@@ -2028,17 +2088,17 @@
       <w:spacing w:after="0" w:line="240" w:lineRule="auto"/>
     </w:pPr>
   </w:style>
-  <w:style w:type="character" w:customStyle="1" w:styleId="HeaderChar">
-    <w:name w:val="Header Char"/>
-    <w:basedOn w:val="DefaultParagraphFont"/>
-    <w:link w:val="Header"/>
+  <w:style w:type="character" w:customStyle="1" w:styleId="a5">
+    <w:name w:val="Верхний колонтитул Знак"/>
+    <w:basedOn w:val="a0"/>
+    <w:link w:val="a4"/>
     <w:uiPriority w:val="99"/>
     <w:rsid w:val="00D375DE"/>
   </w:style>
-  <w:style w:type="paragraph" w:styleId="Footer">
+  <w:style w:type="paragraph" w:styleId="a6">
     <w:name w:val="footer"/>
-    <w:basedOn w:val="Normal"/>
-    <w:link w:val="FooterChar"/>
+    <w:basedOn w:val="a"/>
+    <w:link w:val="a7"/>
     <w:uiPriority w:val="99"/>
     <w:unhideWhenUsed/>
     <w:rsid w:val="00D375DE"/>
@@ -2050,16 +2110,16 @@
       <w:spacing w:after="0" w:line="240" w:lineRule="auto"/>
     </w:pPr>
   </w:style>
-  <w:style w:type="character" w:customStyle="1" w:styleId="FooterChar">
-    <w:name w:val="Footer Char"/>
-    <w:basedOn w:val="DefaultParagraphFont"/>
-    <w:link w:val="Footer"/>
+  <w:style w:type="character" w:customStyle="1" w:styleId="a7">
+    <w:name w:val="Нижний колонтитул Знак"/>
+    <w:basedOn w:val="a0"/>
+    <w:link w:val="a6"/>
     <w:uiPriority w:val="99"/>
     <w:rsid w:val="00D375DE"/>
   </w:style>
-  <w:style w:type="table" w:styleId="TableGrid">
+  <w:style w:type="table" w:styleId="a8">
     <w:name w:val="Table Grid"/>
-    <w:basedOn w:val="TableNormal"/>
+    <w:basedOn w:val="a1"/>
     <w:uiPriority w:val="39"/>
     <w:rsid w:val="00D375DE"/>
     <w:pPr>
@@ -2076,9 +2136,9 @@
       </w:tblBorders>
     </w:tblPr>
   </w:style>
-  <w:style w:type="character" w:styleId="PlaceholderText">
+  <w:style w:type="character" w:styleId="a9">
     <w:name w:val="Placeholder Text"/>
-    <w:basedOn w:val="DefaultParagraphFont"/>
+    <w:basedOn w:val="a0"/>
     <w:uiPriority w:val="99"/>
     <w:semiHidden/>
     <w:rsid w:val="00D375DE"/>
@@ -2114,7 +2174,7 @@
           </w:pPr>
           <w:r>
             <w:rPr>
-              <w:rStyle w:val="PlaceholderText"/>
+              <w:rStyle w:val="a3"/>
             </w:rPr>
             <w:t>Click or tap here to enter text.</w:t>
           </w:r>
@@ -2143,7 +2203,7 @@
           </w:pPr>
           <w:r>
             <w:rPr>
-              <w:rStyle w:val="PlaceholderText"/>
+              <w:rStyle w:val="a3"/>
             </w:rPr>
             <w:t>Click or tap here to enter text.</w:t>
           </w:r>
@@ -2158,14 +2218,14 @@
 <w:fonts xmlns:mc="http://schemas.openxmlformats.org/markup-compatibility/2006" xmlns:r="http://schemas.openxmlformats.org/officeDocument/2006/relationships" xmlns:w="http://schemas.openxmlformats.org/wordprocessingml/2006/main" xmlns:w14="http://schemas.microsoft.com/office/word/2010/wordml" xmlns:w15="http://schemas.microsoft.com/office/word/2012/wordml" xmlns:w16cex="http://schemas.microsoft.com/office/word/2018/wordml/cex" xmlns:w16cid="http://schemas.microsoft.com/office/word/2016/wordml/cid" xmlns:w16="http://schemas.microsoft.com/office/word/2018/wordml" xmlns:w16sdtdh="http://schemas.microsoft.com/office/word/2020/wordml/sdtdatahash" xmlns:w16se="http://schemas.microsoft.com/office/word/2015/wordml/symex" mc:Ignorable="w14 w15 w16se w16cid w16 w16cex w16sdtdh">
   <w:font w:name="Times New Roman">
     <w:panose1 w:val="02020603050405020304"/>
-    <w:charset w:val="00"/>
+    <w:charset w:val="CC"/>
     <w:family w:val="roman"/>
     <w:pitch w:val="variable"/>
     <w:sig w:usb0="E0002EFF" w:usb1="C000785B" w:usb2="00000009" w:usb3="00000000" w:csb0="000001FF" w:csb1="00000000"/>
   </w:font>
   <w:font w:name="Calibri">
     <w:panose1 w:val="020F0502020204030204"/>
-    <w:charset w:val="00"/>
+    <w:charset w:val="CC"/>
     <w:family w:val="swiss"/>
     <w:pitch w:val="variable"/>
     <w:sig w:usb0="E4002EFF" w:usb1="C000247B" w:usb2="00000009" w:usb3="00000000" w:csb0="000001FF" w:csb1="00000000"/>
@@ -2179,7 +2239,7 @@
   </w:font>
   <w:font w:name="Arial">
     <w:panose1 w:val="020B0604020202020204"/>
-    <w:charset w:val="00"/>
+    <w:charset w:val="CC"/>
     <w:family w:val="swiss"/>
     <w:pitch w:val="variable"/>
     <w:sig w:usb0="E0002EFF" w:usb1="C000785B" w:usb2="00000009" w:usb3="00000000" w:csb0="000001FF" w:csb1="00000000"/>
@@ -2194,7 +2254,7 @@
   </w:font>
   <w:font w:name="Calibri Light">
     <w:panose1 w:val="020F0302020204030204"/>
-    <w:charset w:val="00"/>
+    <w:charset w:val="CC"/>
     <w:family w:val="swiss"/>
     <w:pitch w:val="variable"/>
     <w:sig w:usb0="E4002EFF" w:usb1="C000247B" w:usb2="00000009" w:usb3="00000000" w:csb0="000001FF" w:csb1="00000000"/>
@@ -2221,11 +2281,13 @@
     <w:rsidRoot w:val="00BD24F7"/>
     <w:rsid w:val="00017393"/>
     <w:rsid w:val="001F0B31"/>
+    <w:rsid w:val="00284FE8"/>
     <w:rsid w:val="005141B8"/>
     <w:rsid w:val="00573CEF"/>
     <w:rsid w:val="00614B73"/>
     <w:rsid w:val="00782541"/>
     <w:rsid w:val="00BD24F7"/>
+    <w:rsid w:val="00BF3517"/>
     <w:rsid w:val="00D75D27"/>
     <w:rsid w:val="00F01D30"/>
   </w:rsids>
@@ -2645,17 +2707,17 @@
     <w:lsdException w:name="Unresolved Mention" w:semiHidden="1" w:unhideWhenUsed="1"/>
     <w:lsdException w:name="Smart Link" w:semiHidden="1" w:unhideWhenUsed="1"/>
   </w:latentStyles>
-  <w:style w:type="paragraph" w:default="1" w:styleId="Normal">
+  <w:style w:type="paragraph" w:default="1" w:styleId="a">
     <w:name w:val="Normal"/>
     <w:qFormat/>
   </w:style>
-  <w:style w:type="character" w:default="1" w:styleId="DefaultParagraphFont">
+  <w:style w:type="character" w:default="1" w:styleId="a0">
     <w:name w:val="Default Paragraph Font"/>
     <w:uiPriority w:val="1"/>
     <w:semiHidden/>
     <w:unhideWhenUsed/>
   </w:style>
-  <w:style w:type="table" w:default="1" w:styleId="TableNormal">
+  <w:style w:type="table" w:default="1" w:styleId="a1">
     <w:name w:val="Normal Table"/>
     <w:uiPriority w:val="99"/>
     <w:semiHidden/>
@@ -2670,15 +2732,15 @@
       </w:tblCellMar>
     </w:tblPr>
   </w:style>
-  <w:style w:type="numbering" w:default="1" w:styleId="NoList">
+  <w:style w:type="numbering" w:default="1" w:styleId="a2">
     <w:name w:val="No List"/>
     <w:uiPriority w:val="99"/>
     <w:semiHidden/>
     <w:unhideWhenUsed/>
   </w:style>
-  <w:style w:type="character" w:styleId="PlaceholderText">
+  <w:style w:type="character" w:styleId="a3">
     <w:name w:val="Placeholder Text"/>
-    <w:basedOn w:val="DefaultParagraphFont"/>
+    <w:basedOn w:val="a0"/>
     <w:uiPriority w:val="99"/>
     <w:semiHidden/>
     <w:rsid w:val="00D75D27"/>
@@ -2692,10 +2754,6 @@
   </w:style>
   <w:style w:type="paragraph" w:customStyle="1" w:styleId="D3AB8C856A964FC480C1D40EE1405493">
     <w:name w:val="D3AB8C856A964FC480C1D40EE1405493"/>
-    <w:rsid w:val="00D75D27"/>
-  </w:style>
-  <w:style w:type="paragraph" w:customStyle="1" w:styleId="6A0DDCC82D8E46EEB31C21C80DF85DE7">
-    <w:name w:val="6A0DDCC82D8E46EEB31C21C80DF85DE7"/>
     <w:rsid w:val="00D75D27"/>
   </w:style>
 </w:styles>

</xml_diff>